<commit_message>
ajustar transicao do estado 5 para o 8
</commit_message>
<xml_diff>
--- a/entradas.docx
+++ b/entradas.docx
@@ -51,255 +51,7 @@
           <w:shd w:fill="auto" w:val="clear"/>
           <w:vertAlign w:val="baseline"/>
         </w:rPr>
-        <w:t>Aaa</w:t>
-      </w:r>
-    </w:p>
-    <w:p>
-      <w:pPr>
-        <w:pStyle w:val="LOnormal"/>
-        <w:widowControl w:val="false"/>
-        <w:shd w:val="clear" w:fill="auto"/>
-        <w:spacing w:lineRule="auto" w:line="276" w:before="0" w:after="0"/>
-        <w:ind w:left="0" w:right="0" w:hanging="0"/>
-        <w:jc w:val="left"/>
-        <w:rPr>
-          <w:rFonts w:ascii="Arial" w:hAnsi="Arial" w:eastAsia="Arial" w:cs="Arial"/>
-          <w:b w:val="false"/>
-          <w:b w:val="false"/>
-          <w:i w:val="false"/>
-          <w:i w:val="false"/>
-          <w:caps w:val="false"/>
-          <w:smallCaps w:val="false"/>
-          <w:strike w:val="false"/>
-          <w:dstrike w:val="false"/>
-          <w:color w:val="000000"/>
-          <w:position w:val="0"/>
-          <w:sz w:val="22"/>
-          <w:sz w:val="22"/>
-          <w:szCs w:val="22"/>
-          <w:u w:val="none"/>
-          <w:shd w:fill="auto" w:val="clear"/>
-          <w:vertAlign w:val="baseline"/>
-        </w:rPr>
-      </w:pPr>
-      <w:r>
-        <w:rPr>
-          <w:rFonts w:eastAsia="Arial" w:cs="Arial"/>
-          <w:b w:val="false"/>
-          <w:i w:val="false"/>
-          <w:caps w:val="false"/>
-          <w:smallCaps w:val="false"/>
-          <w:strike w:val="false"/>
-          <w:dstrike w:val="false"/>
-          <w:color w:val="000000"/>
-          <w:position w:val="0"/>
-          <w:sz w:val="22"/>
-          <w:sz w:val="22"/>
-          <w:szCs w:val="22"/>
-          <w:u w:val="none"/>
-          <w:shd w:fill="auto" w:val="clear"/>
-          <w:vertAlign w:val="baseline"/>
-        </w:rPr>
-        <w:t>bbb</w:t>
-      </w:r>
-    </w:p>
-    <w:p>
-      <w:pPr>
-        <w:pStyle w:val="LOnormal"/>
-        <w:widowControl w:val="false"/>
-        <w:shd w:val="clear" w:fill="auto"/>
-        <w:spacing w:lineRule="auto" w:line="276" w:before="0" w:after="0"/>
-        <w:ind w:left="0" w:right="0" w:hanging="0"/>
-        <w:jc w:val="left"/>
-        <w:rPr>
-          <w:rFonts w:ascii="Arial" w:hAnsi="Arial" w:eastAsia="Arial" w:cs="Arial"/>
-          <w:b w:val="false"/>
-          <w:b w:val="false"/>
-          <w:i w:val="false"/>
-          <w:i w:val="false"/>
-          <w:caps w:val="false"/>
-          <w:smallCaps w:val="false"/>
-          <w:strike w:val="false"/>
-          <w:dstrike w:val="false"/>
-          <w:color w:val="000000"/>
-          <w:position w:val="0"/>
-          <w:sz w:val="22"/>
-          <w:sz w:val="22"/>
-          <w:szCs w:val="22"/>
-          <w:u w:val="none"/>
-          <w:shd w:fill="auto" w:val="clear"/>
-          <w:vertAlign w:val="baseline"/>
-        </w:rPr>
-      </w:pPr>
-      <w:r>
-        <w:rPr>
-          <w:rFonts w:eastAsia="Arial" w:cs="Arial"/>
-          <w:b w:val="false"/>
-          <w:i w:val="false"/>
-          <w:caps w:val="false"/>
-          <w:smallCaps w:val="false"/>
-          <w:strike w:val="false"/>
-          <w:dstrike w:val="false"/>
-          <w:color w:val="000000"/>
-          <w:position w:val="0"/>
-          <w:sz w:val="22"/>
-          <w:sz w:val="22"/>
-          <w:szCs w:val="22"/>
-          <w:u w:val="none"/>
-          <w:shd w:fill="auto" w:val="clear"/>
-          <w:vertAlign w:val="baseline"/>
-        </w:rPr>
-        <w:t>a#bb</w:t>
-      </w:r>
-    </w:p>
-    <w:p>
-      <w:pPr>
-        <w:pStyle w:val="LOnormal"/>
-        <w:widowControl w:val="false"/>
-        <w:shd w:val="clear" w:fill="auto"/>
-        <w:spacing w:lineRule="auto" w:line="276" w:before="0" w:after="0"/>
-        <w:ind w:left="0" w:right="0" w:hanging="0"/>
-        <w:jc w:val="left"/>
-        <w:rPr>
-          <w:rFonts w:ascii="Arial" w:hAnsi="Arial" w:eastAsia="Arial" w:cs="Arial"/>
-          <w:b w:val="false"/>
-          <w:b w:val="false"/>
-          <w:i w:val="false"/>
-          <w:i w:val="false"/>
-          <w:caps w:val="false"/>
-          <w:smallCaps w:val="false"/>
-          <w:strike w:val="false"/>
-          <w:dstrike w:val="false"/>
-          <w:color w:val="000000"/>
-          <w:position w:val="0"/>
-          <w:sz w:val="22"/>
-          <w:sz w:val="22"/>
-          <w:szCs w:val="22"/>
-          <w:u w:val="none"/>
-          <w:shd w:fill="auto" w:val="clear"/>
-          <w:vertAlign w:val="baseline"/>
-        </w:rPr>
-      </w:pPr>
-      <w:r>
-        <w:rPr>
-          <w:rFonts w:eastAsia="Arial" w:cs="Arial"/>
-          <w:b w:val="false"/>
-          <w:i w:val="false"/>
-          <w:caps w:val="false"/>
-          <w:smallCaps w:val="false"/>
-          <w:strike w:val="false"/>
-          <w:dstrike w:val="false"/>
-          <w:color w:val="000000"/>
-          <w:position w:val="0"/>
-          <w:sz w:val="22"/>
-          <w:sz w:val="22"/>
-          <w:szCs w:val="22"/>
-          <w:u w:val="none"/>
-          <w:shd w:fill="auto" w:val="clear"/>
-          <w:vertAlign w:val="baseline"/>
-        </w:rPr>
-        <w:t>bb#aa</w:t>
-      </w:r>
-    </w:p>
-    <w:p>
-      <w:pPr>
-        <w:pStyle w:val="LOnormal"/>
-        <w:keepNext w:val="false"/>
-        <w:keepLines w:val="false"/>
-        <w:pageBreakBefore w:val="false"/>
-        <w:widowControl w:val="false"/>
-        <w:shd w:val="clear" w:fill="auto"/>
-        <w:spacing w:lineRule="auto" w:line="276" w:before="0" w:after="0"/>
-        <w:ind w:left="0" w:right="0" w:hanging="0"/>
-        <w:jc w:val="left"/>
-        <w:rPr>
-          <w:rFonts w:ascii="Arial" w:hAnsi="Arial" w:eastAsia="Arial" w:cs="Arial"/>
-          <w:b w:val="false"/>
-          <w:b w:val="false"/>
-          <w:i w:val="false"/>
-          <w:i w:val="false"/>
-          <w:caps w:val="false"/>
-          <w:smallCaps w:val="false"/>
-          <w:strike w:val="false"/>
-          <w:dstrike w:val="false"/>
-          <w:color w:val="000000"/>
-          <w:position w:val="0"/>
-          <w:sz w:val="22"/>
-          <w:sz w:val="22"/>
-          <w:szCs w:val="22"/>
-          <w:u w:val="none"/>
-          <w:shd w:fill="auto" w:val="clear"/>
-          <w:vertAlign w:val="baseline"/>
-        </w:rPr>
-      </w:pPr>
-      <w:r>
-        <w:rPr/>
-      </w:r>
-    </w:p>
-    <w:p>
-      <w:pPr>
-        <w:pStyle w:val="LOnormal"/>
-        <w:widowControl w:val="false"/>
-        <w:shd w:val="clear" w:fill="auto"/>
-        <w:spacing w:lineRule="auto" w:line="276" w:before="0" w:after="0"/>
-        <w:ind w:left="0" w:right="0" w:hanging="0"/>
-        <w:jc w:val="left"/>
-        <w:rPr>
-          <w:rFonts w:ascii="Arial" w:hAnsi="Arial" w:eastAsia="Arial" w:cs="Arial"/>
-          <w:b w:val="false"/>
-          <w:b w:val="false"/>
-          <w:i w:val="false"/>
-          <w:i w:val="false"/>
-          <w:caps w:val="false"/>
-          <w:smallCaps w:val="false"/>
-          <w:strike w:val="false"/>
-          <w:dstrike w:val="false"/>
-          <w:color w:val="000000"/>
-          <w:position w:val="0"/>
-          <w:sz w:val="22"/>
-          <w:sz w:val="22"/>
-          <w:szCs w:val="22"/>
-          <w:u w:val="none"/>
-          <w:shd w:fill="auto" w:val="clear"/>
-          <w:vertAlign w:val="baseline"/>
-        </w:rPr>
-      </w:pPr>
-      <w:r>
-        <w:rPr/>
-        <w:t>gabriel</w:t>
-      </w:r>
-    </w:p>
-    <w:p>
-      <w:pPr>
-        <w:pStyle w:val="LOnormal"/>
-        <w:widowControl w:val="false"/>
-        <w:shd w:val="clear" w:fill="auto"/>
-        <w:spacing w:lineRule="auto" w:line="276" w:before="0" w:after="0"/>
-        <w:ind w:left="0" w:right="0" w:hanging="0"/>
-        <w:jc w:val="left"/>
-        <w:rPr>
-          <w:rFonts w:ascii="Arial" w:hAnsi="Arial" w:eastAsia="Arial" w:cs="Arial"/>
-          <w:b w:val="false"/>
-          <w:b w:val="false"/>
-          <w:i w:val="false"/>
-          <w:i w:val="false"/>
-          <w:caps w:val="false"/>
-          <w:smallCaps w:val="false"/>
-          <w:strike w:val="false"/>
-          <w:dstrike w:val="false"/>
-          <w:color w:val="000000"/>
-          <w:position w:val="0"/>
-          <w:sz w:val="22"/>
-          <w:sz w:val="22"/>
-          <w:szCs w:val="22"/>
-          <w:u w:val="none"/>
-          <w:shd w:fill="auto" w:val="clear"/>
-          <w:vertAlign w:val="baseline"/>
-        </w:rPr>
-      </w:pPr>
-      <w:r>
-        <w:rPr/>
-        <w:t>ab#</w:t>
+        <w:t>b#b__</w:t>
       </w:r>
     </w:p>
     <w:sectPr>

</xml_diff>

<commit_message>
ajustar quando a palavra não é aceita! (chega em um estado de rejeição e não consegue ler o q ta na entrada)
</commit_message>
<xml_diff>
--- a/entradas.docx
+++ b/entradas.docx
@@ -51,7 +51,56 @@
           <w:shd w:fill="auto" w:val="clear"/>
           <w:vertAlign w:val="baseline"/>
         </w:rPr>
-        <w:t>b#b__</w:t>
+        <w:t>b#b_</w:t>
+      </w:r>
+    </w:p>
+    <w:p>
+      <w:pPr>
+        <w:pStyle w:val="LOnormal"/>
+        <w:widowControl w:val="false"/>
+        <w:shd w:val="clear" w:fill="auto"/>
+        <w:spacing w:lineRule="auto" w:line="276" w:before="0" w:after="0"/>
+        <w:ind w:left="0" w:right="0" w:hanging="0"/>
+        <w:jc w:val="left"/>
+        <w:rPr>
+          <w:rFonts w:ascii="Arial" w:hAnsi="Arial" w:eastAsia="Arial" w:cs="Arial"/>
+          <w:b w:val="false"/>
+          <w:b w:val="false"/>
+          <w:i w:val="false"/>
+          <w:i w:val="false"/>
+          <w:caps w:val="false"/>
+          <w:smallCaps w:val="false"/>
+          <w:strike w:val="false"/>
+          <w:dstrike w:val="false"/>
+          <w:color w:val="000000"/>
+          <w:position w:val="0"/>
+          <w:sz w:val="22"/>
+          <w:sz w:val="22"/>
+          <w:szCs w:val="22"/>
+          <w:u w:val="none"/>
+          <w:shd w:fill="auto" w:val="clear"/>
+          <w:vertAlign w:val="baseline"/>
+        </w:rPr>
+      </w:pPr>
+      <w:r>
+        <w:rPr>
+          <w:rFonts w:eastAsia="Arial" w:cs="Arial"/>
+          <w:b w:val="false"/>
+          <w:i w:val="false"/>
+          <w:caps w:val="false"/>
+          <w:smallCaps w:val="false"/>
+          <w:strike w:val="false"/>
+          <w:dstrike w:val="false"/>
+          <w:color w:val="000000"/>
+          <w:position w:val="0"/>
+          <w:sz w:val="22"/>
+          <w:sz w:val="22"/>
+          <w:szCs w:val="22"/>
+          <w:u w:val="none"/>
+          <w:shd w:fill="auto" w:val="clear"/>
+          <w:vertAlign w:val="baseline"/>
+        </w:rPr>
+        <w:t>aaa_</w:t>
       </w:r>
     </w:p>
     <w:sectPr>

</xml_diff>

<commit_message>
Co-authored-by: gabriel ribeiro passos <g4briel-rp@users.noreply.github.com>
</commit_message>
<xml_diff>
--- a/entradas.docx
+++ b/entradas.docx
@@ -5,9 +5,125 @@
     <w:p>
       <w:pPr>
         <w:pStyle w:val="LOnormal"/>
-        <w:keepNext w:val="false"/>
-        <w:keepLines w:val="false"/>
         <w:pageBreakBefore w:val="false"/>
+        <w:widowControl w:val="false"/>
+        <w:shd w:val="clear" w:fill="auto"/>
+        <w:spacing w:lineRule="auto" w:line="276" w:before="0" w:after="0"/>
+        <w:ind w:left="0" w:right="0" w:hanging="0"/>
+        <w:jc w:val="left"/>
+        <w:rPr>
+          <w:rFonts w:ascii="Arial" w:hAnsi="Arial" w:eastAsia="Arial" w:cs="Arial"/>
+          <w:b w:val="false"/>
+          <w:b w:val="false"/>
+          <w:i w:val="false"/>
+          <w:i w:val="false"/>
+          <w:caps w:val="false"/>
+          <w:smallCaps w:val="false"/>
+          <w:strike w:val="false"/>
+          <w:dstrike w:val="false"/>
+          <w:color w:val="000000"/>
+          <w:position w:val="0"/>
+          <w:sz w:val="22"/>
+          <w:sz w:val="22"/>
+          <w:szCs w:val="22"/>
+          <w:u w:val="none"/>
+          <w:shd w:fill="auto" w:val="clear"/>
+          <w:vertAlign w:val="baseline"/>
+        </w:rPr>
+      </w:pPr>
+      <w:r>
+        <w:rPr>
+          <w:rFonts w:eastAsia="Arial" w:cs="Arial"/>
+          <w:b w:val="false"/>
+          <w:i w:val="false"/>
+          <w:caps w:val="false"/>
+          <w:smallCaps w:val="false"/>
+          <w:strike w:val="false"/>
+          <w:dstrike w:val="false"/>
+          <w:color w:val="000000"/>
+          <w:position w:val="0"/>
+          <w:sz w:val="22"/>
+          <w:sz w:val="22"/>
+          <w:szCs w:val="22"/>
+          <w:u w:val="none"/>
+          <w:shd w:fill="auto" w:val="clear"/>
+          <w:vertAlign w:val="baseline"/>
+        </w:rPr>
+        <w:t>a</w:t>
+      </w:r>
+      <w:r>
+        <w:rPr>
+          <w:rFonts w:eastAsia="Arial" w:cs="Arial"/>
+          <w:b w:val="false"/>
+          <w:i w:val="false"/>
+          <w:caps w:val="false"/>
+          <w:smallCaps w:val="false"/>
+          <w:strike w:val="false"/>
+          <w:dstrike w:val="false"/>
+          <w:color w:val="000000"/>
+          <w:position w:val="0"/>
+          <w:sz w:val="22"/>
+          <w:sz w:val="22"/>
+          <w:szCs w:val="22"/>
+          <w:u w:val="none"/>
+          <w:shd w:fill="auto" w:val="clear"/>
+          <w:vertAlign w:val="baseline"/>
+        </w:rPr>
+        <w:t>aa_</w:t>
+      </w:r>
+    </w:p>
+    <w:p>
+      <w:pPr>
+        <w:pStyle w:val="LOnormal"/>
+        <w:widowControl w:val="false"/>
+        <w:shd w:val="clear" w:fill="auto"/>
+        <w:spacing w:lineRule="auto" w:line="276" w:before="0" w:after="0"/>
+        <w:ind w:left="0" w:right="0" w:hanging="0"/>
+        <w:jc w:val="left"/>
+        <w:rPr>
+          <w:rFonts w:ascii="Arial" w:hAnsi="Arial" w:eastAsia="Arial" w:cs="Arial"/>
+          <w:b w:val="false"/>
+          <w:b w:val="false"/>
+          <w:i w:val="false"/>
+          <w:i w:val="false"/>
+          <w:caps w:val="false"/>
+          <w:smallCaps w:val="false"/>
+          <w:strike w:val="false"/>
+          <w:dstrike w:val="false"/>
+          <w:color w:val="000000"/>
+          <w:position w:val="0"/>
+          <w:sz w:val="22"/>
+          <w:sz w:val="22"/>
+          <w:szCs w:val="22"/>
+          <w:u w:val="none"/>
+          <w:shd w:fill="auto" w:val="clear"/>
+          <w:vertAlign w:val="baseline"/>
+        </w:rPr>
+      </w:pPr>
+      <w:r>
+        <w:rPr>
+          <w:rFonts w:eastAsia="Arial" w:cs="Arial"/>
+          <w:b w:val="false"/>
+          <w:i w:val="false"/>
+          <w:caps w:val="false"/>
+          <w:smallCaps w:val="false"/>
+          <w:strike w:val="false"/>
+          <w:dstrike w:val="false"/>
+          <w:color w:val="000000"/>
+          <w:position w:val="0"/>
+          <w:sz w:val="22"/>
+          <w:sz w:val="22"/>
+          <w:szCs w:val="22"/>
+          <w:u w:val="none"/>
+          <w:shd w:fill="auto" w:val="clear"/>
+          <w:vertAlign w:val="baseline"/>
+        </w:rPr>
+        <w:t>ab#ab_</w:t>
+      </w:r>
+    </w:p>
+    <w:p>
+      <w:pPr>
+        <w:pStyle w:val="LOnormal"/>
         <w:widowControl w:val="false"/>
         <w:shd w:val="clear" w:fill="auto"/>
         <w:spacing w:lineRule="auto" w:line="276" w:before="0" w:after="0"/>
@@ -100,7 +216,56 @@
           <w:shd w:fill="auto" w:val="clear"/>
           <w:vertAlign w:val="baseline"/>
         </w:rPr>
-        <w:t>aaa_</w:t>
+        <w:t>a#a_</w:t>
+      </w:r>
+    </w:p>
+    <w:p>
+      <w:pPr>
+        <w:pStyle w:val="LOnormal"/>
+        <w:widowControl w:val="false"/>
+        <w:shd w:val="clear" w:fill="auto"/>
+        <w:spacing w:lineRule="auto" w:line="276" w:before="0" w:after="0"/>
+        <w:ind w:left="0" w:right="0" w:hanging="0"/>
+        <w:jc w:val="left"/>
+        <w:rPr>
+          <w:rFonts w:ascii="Arial" w:hAnsi="Arial" w:eastAsia="Arial" w:cs="Arial"/>
+          <w:b w:val="false"/>
+          <w:b w:val="false"/>
+          <w:i w:val="false"/>
+          <w:i w:val="false"/>
+          <w:caps w:val="false"/>
+          <w:smallCaps w:val="false"/>
+          <w:strike w:val="false"/>
+          <w:dstrike w:val="false"/>
+          <w:color w:val="000000"/>
+          <w:position w:val="0"/>
+          <w:sz w:val="22"/>
+          <w:sz w:val="22"/>
+          <w:szCs w:val="22"/>
+          <w:u w:val="none"/>
+          <w:shd w:fill="auto" w:val="clear"/>
+          <w:vertAlign w:val="baseline"/>
+        </w:rPr>
+      </w:pPr>
+      <w:r>
+        <w:rPr>
+          <w:rFonts w:eastAsia="Arial" w:cs="Arial"/>
+          <w:b w:val="false"/>
+          <w:i w:val="false"/>
+          <w:caps w:val="false"/>
+          <w:smallCaps w:val="false"/>
+          <w:strike w:val="false"/>
+          <w:dstrike w:val="false"/>
+          <w:color w:val="000000"/>
+          <w:position w:val="0"/>
+          <w:sz w:val="22"/>
+          <w:sz w:val="22"/>
+          <w:szCs w:val="22"/>
+          <w:u w:val="none"/>
+          <w:shd w:fill="auto" w:val="clear"/>
+          <w:vertAlign w:val="baseline"/>
+        </w:rPr>
+        <w:t>#XX_</w:t>
       </w:r>
     </w:p>
     <w:sectPr>

</xml_diff>